<commit_message>
Update SRS - week1
</commit_message>
<xml_diff>
--- a/SRS_Group14_DACN.docx
+++ b/SRS_Group14_DACN.docx
@@ -15458,15 +15458,7 @@
           <w:bCs/>
           <w:lang w:val="en-US"/>
         </w:rPr>
-        <w:t>Tạo ra</w:t>
-      </w:r>
-      <w:r>
-        <w:rPr>
-          <w:rFonts w:ascii="Times New Roman" w:hAnsi="Times New Roman" w:cs="Times New Roman"/>
-          <w:bCs/>
-          <w:lang w:val="en-US"/>
-        </w:rPr>
-        <w:t xml:space="preserve"> trang web thi thử trắc nghiệm trực tuyến nhằm giúp cho các </w:t>
+        <w:t xml:space="preserve">Tạo ra trang web thi thử trắc nghiệm trực tuyến nhằm giúp cho các </w:t>
       </w:r>
       <w:r>
         <w:rPr>
@@ -18385,6 +18377,334 @@
     <w:p>
       <w:pPr>
         <w:pStyle w:val="ListParagraph"/>
+        <w:numPr>
+          <w:ilvl w:val="0"/>
+          <w:numId w:val="2"/>
+        </w:numPr>
+        <w:shd w:val="clear" w:color="auto" w:fill="FFFFFF"/>
+        <w:spacing w:before="100" w:beforeAutospacing="1" w:after="100" w:afterAutospacing="1" w:line="240" w:lineRule="auto"/>
+        <w:rPr>
+          <w:rFonts w:ascii="Times New Roman" w:eastAsia="Times New Roman" w:hAnsi="Times New Roman" w:cs="Times New Roman"/>
+          <w:szCs w:val="28"/>
+          <w:lang w:val="en-US" w:eastAsia="en-US"/>
+        </w:rPr>
+      </w:pPr>
+      <w:r>
+        <w:rPr>
+          <w:rFonts w:ascii="Times New Roman" w:eastAsia="Times New Roman" w:hAnsi="Times New Roman" w:cs="Times New Roman"/>
+          <w:b/>
+          <w:bCs/>
+          <w:szCs w:val="28"/>
+        </w:rPr>
+        <w:t>An ninh:</w:t>
+      </w:r>
+      <w:r>
+        <w:rPr>
+          <w:rFonts w:ascii="Times New Roman" w:eastAsia="Times New Roman" w:hAnsi="Times New Roman" w:cs="Times New Roman"/>
+          <w:szCs w:val="28"/>
+        </w:rPr>
+        <w:t> Hệ thống phải được bảo mật khỏi sự truy cập trái phép.</w:t>
+      </w:r>
+    </w:p>
+    <w:p>
+      <w:pPr>
+        <w:pStyle w:val="ListParagraph"/>
+        <w:numPr>
+          <w:ilvl w:val="0"/>
+          <w:numId w:val="2"/>
+        </w:numPr>
+        <w:shd w:val="clear" w:color="auto" w:fill="FFFFFF"/>
+        <w:spacing w:before="100" w:beforeAutospacing="1" w:after="100" w:afterAutospacing="1" w:line="240" w:lineRule="auto"/>
+        <w:rPr>
+          <w:rFonts w:ascii="Times New Roman" w:eastAsia="Times New Roman" w:hAnsi="Times New Roman" w:cs="Times New Roman"/>
+          <w:szCs w:val="28"/>
+        </w:rPr>
+      </w:pPr>
+      <w:r>
+        <w:rPr>
+          <w:rFonts w:ascii="Times New Roman" w:eastAsia="Times New Roman" w:hAnsi="Times New Roman" w:cs="Times New Roman"/>
+          <w:b/>
+          <w:bCs/>
+          <w:szCs w:val="28"/>
+        </w:rPr>
+        <w:t>Hiệu suất:</w:t>
+      </w:r>
+      <w:r>
+        <w:rPr>
+          <w:rFonts w:ascii="Times New Roman" w:eastAsia="Times New Roman" w:hAnsi="Times New Roman" w:cs="Times New Roman"/>
+          <w:szCs w:val="28"/>
+        </w:rPr>
+        <w:t> Hệ thống phải có khả năng xử lý số lượng người dùng cần thiết mà không có bất kỳ sự suy giảm nào về hiệu suất.</w:t>
+      </w:r>
+    </w:p>
+    <w:p>
+      <w:pPr>
+        <w:pStyle w:val="ListParagraph"/>
+        <w:numPr>
+          <w:ilvl w:val="0"/>
+          <w:numId w:val="2"/>
+        </w:numPr>
+        <w:shd w:val="clear" w:color="auto" w:fill="FFFFFF"/>
+        <w:spacing w:before="100" w:beforeAutospacing="1" w:after="100" w:afterAutospacing="1" w:line="240" w:lineRule="auto"/>
+        <w:rPr>
+          <w:rFonts w:ascii="Times New Roman" w:eastAsia="Times New Roman" w:hAnsi="Times New Roman" w:cs="Times New Roman"/>
+          <w:szCs w:val="28"/>
+        </w:rPr>
+      </w:pPr>
+      <w:r>
+        <w:rPr>
+          <w:rFonts w:ascii="Times New Roman" w:eastAsia="Times New Roman" w:hAnsi="Times New Roman" w:cs="Times New Roman"/>
+          <w:b/>
+          <w:bCs/>
+          <w:szCs w:val="28"/>
+        </w:rPr>
+        <w:t>Khả năng mở rộng:</w:t>
+      </w:r>
+      <w:r>
+        <w:rPr>
+          <w:rFonts w:ascii="Times New Roman" w:eastAsia="Times New Roman" w:hAnsi="Times New Roman" w:cs="Times New Roman"/>
+          <w:szCs w:val="28"/>
+        </w:rPr>
+        <w:t> Hệ thống phải có thể tăng hoặc giảm quy mô khi cần thiết.</w:t>
+      </w:r>
+    </w:p>
+    <w:p>
+      <w:pPr>
+        <w:pStyle w:val="ListParagraph"/>
+        <w:numPr>
+          <w:ilvl w:val="0"/>
+          <w:numId w:val="2"/>
+        </w:numPr>
+        <w:shd w:val="clear" w:color="auto" w:fill="FFFFFF"/>
+        <w:spacing w:before="100" w:beforeAutospacing="1" w:after="100" w:afterAutospacing="1" w:line="240" w:lineRule="auto"/>
+        <w:rPr>
+          <w:rFonts w:ascii="Times New Roman" w:eastAsia="Times New Roman" w:hAnsi="Times New Roman" w:cs="Times New Roman"/>
+          <w:szCs w:val="28"/>
+        </w:rPr>
+      </w:pPr>
+      <w:r>
+        <w:rPr>
+          <w:rFonts w:ascii="Times New Roman" w:eastAsia="Times New Roman" w:hAnsi="Times New Roman" w:cs="Times New Roman"/>
+          <w:b/>
+          <w:bCs/>
+          <w:szCs w:val="28"/>
+        </w:rPr>
+        <w:t>Khả dụng:</w:t>
+      </w:r>
+      <w:r>
+        <w:rPr>
+          <w:rFonts w:ascii="Times New Roman" w:eastAsia="Times New Roman" w:hAnsi="Times New Roman" w:cs="Times New Roman"/>
+          <w:szCs w:val="28"/>
+        </w:rPr>
+        <w:t> Hệ thống phải sẵn sàng khi cần thiết.</w:t>
+      </w:r>
+    </w:p>
+    <w:p>
+      <w:pPr>
+        <w:pStyle w:val="ListParagraph"/>
+        <w:numPr>
+          <w:ilvl w:val="0"/>
+          <w:numId w:val="2"/>
+        </w:numPr>
+        <w:shd w:val="clear" w:color="auto" w:fill="FFFFFF"/>
+        <w:spacing w:before="100" w:beforeAutospacing="1" w:after="100" w:afterAutospacing="1" w:line="240" w:lineRule="auto"/>
+        <w:rPr>
+          <w:rFonts w:ascii="Times New Roman" w:eastAsia="Times New Roman" w:hAnsi="Times New Roman" w:cs="Times New Roman"/>
+          <w:szCs w:val="28"/>
+        </w:rPr>
+      </w:pPr>
+      <w:r>
+        <w:rPr>
+          <w:rFonts w:ascii="Times New Roman" w:eastAsia="Times New Roman" w:hAnsi="Times New Roman" w:cs="Times New Roman"/>
+          <w:b/>
+          <w:bCs/>
+          <w:szCs w:val="28"/>
+        </w:rPr>
+        <w:t>Bảo trì:</w:t>
+      </w:r>
+      <w:r>
+        <w:rPr>
+          <w:rFonts w:ascii="Times New Roman" w:eastAsia="Times New Roman" w:hAnsi="Times New Roman" w:cs="Times New Roman"/>
+          <w:szCs w:val="28"/>
+        </w:rPr>
+        <w:t> Hệ thống phải dễ bảo trì và cập nhật.</w:t>
+      </w:r>
+    </w:p>
+    <w:p>
+      <w:pPr>
+        <w:pStyle w:val="ListParagraph"/>
+        <w:numPr>
+          <w:ilvl w:val="0"/>
+          <w:numId w:val="2"/>
+        </w:numPr>
+        <w:shd w:val="clear" w:color="auto" w:fill="FFFFFF"/>
+        <w:spacing w:before="100" w:beforeAutospacing="1" w:after="100" w:afterAutospacing="1" w:line="240" w:lineRule="auto"/>
+        <w:rPr>
+          <w:rFonts w:ascii="Times New Roman" w:eastAsia="Times New Roman" w:hAnsi="Times New Roman" w:cs="Times New Roman"/>
+          <w:szCs w:val="28"/>
+        </w:rPr>
+      </w:pPr>
+      <w:r>
+        <w:rPr>
+          <w:rFonts w:ascii="Times New Roman" w:eastAsia="Times New Roman" w:hAnsi="Times New Roman" w:cs="Times New Roman"/>
+          <w:b/>
+          <w:bCs/>
+          <w:szCs w:val="28"/>
+        </w:rPr>
+        <w:t>Tính di động:</w:t>
+      </w:r>
+      <w:r>
+        <w:rPr>
+          <w:rFonts w:ascii="Times New Roman" w:eastAsia="Times New Roman" w:hAnsi="Times New Roman" w:cs="Times New Roman"/>
+          <w:szCs w:val="28"/>
+        </w:rPr>
+        <w:t> Hệ thống phải có thể chạy trên các nền tảng khác nhau với những thay đổi tối thiểu.</w:t>
+      </w:r>
+    </w:p>
+    <w:p>
+      <w:pPr>
+        <w:pStyle w:val="ListParagraph"/>
+        <w:numPr>
+          <w:ilvl w:val="0"/>
+          <w:numId w:val="2"/>
+        </w:numPr>
+        <w:shd w:val="clear" w:color="auto" w:fill="FFFFFF"/>
+        <w:spacing w:before="100" w:beforeAutospacing="1" w:after="100" w:afterAutospacing="1" w:line="240" w:lineRule="auto"/>
+        <w:rPr>
+          <w:rFonts w:ascii="Times New Roman" w:eastAsia="Times New Roman" w:hAnsi="Times New Roman" w:cs="Times New Roman"/>
+          <w:szCs w:val="28"/>
+        </w:rPr>
+      </w:pPr>
+      <w:r>
+        <w:rPr>
+          <w:rFonts w:ascii="Times New Roman" w:eastAsia="Times New Roman" w:hAnsi="Times New Roman" w:cs="Times New Roman"/>
+          <w:b/>
+          <w:bCs/>
+          <w:szCs w:val="28"/>
+        </w:rPr>
+        <w:lastRenderedPageBreak/>
+        <w:t>Độ bền:</w:t>
+      </w:r>
+      <w:r>
+        <w:rPr>
+          <w:rFonts w:ascii="Times New Roman" w:eastAsia="Times New Roman" w:hAnsi="Times New Roman" w:cs="Times New Roman"/>
+          <w:szCs w:val="28"/>
+        </w:rPr>
+        <w:t> Hệ thống phải đáng tin cậy và đáp ứng các yêu cầu của người sử dụng.</w:t>
+      </w:r>
+    </w:p>
+    <w:p>
+      <w:pPr>
+        <w:pStyle w:val="ListParagraph"/>
+        <w:numPr>
+          <w:ilvl w:val="0"/>
+          <w:numId w:val="2"/>
+        </w:numPr>
+        <w:shd w:val="clear" w:color="auto" w:fill="FFFFFF"/>
+        <w:spacing w:before="100" w:beforeAutospacing="1" w:after="100" w:afterAutospacing="1" w:line="240" w:lineRule="auto"/>
+        <w:rPr>
+          <w:rFonts w:ascii="Times New Roman" w:eastAsia="Times New Roman" w:hAnsi="Times New Roman" w:cs="Times New Roman"/>
+          <w:szCs w:val="28"/>
+        </w:rPr>
+      </w:pPr>
+      <w:r>
+        <w:rPr>
+          <w:rFonts w:ascii="Times New Roman" w:eastAsia="Times New Roman" w:hAnsi="Times New Roman" w:cs="Times New Roman"/>
+          <w:b/>
+          <w:bCs/>
+          <w:szCs w:val="28"/>
+        </w:rPr>
+        <w:t>Khả năng sử dụng: </w:t>
+      </w:r>
+      <w:r>
+        <w:rPr>
+          <w:rFonts w:ascii="Times New Roman" w:eastAsia="Times New Roman" w:hAnsi="Times New Roman" w:cs="Times New Roman"/>
+          <w:szCs w:val="28"/>
+        </w:rPr>
+        <w:t>Hệ thống phải dễ sử dụng và dễ hiểu.</w:t>
+      </w:r>
+    </w:p>
+    <w:p>
+      <w:pPr>
+        <w:pStyle w:val="ListParagraph"/>
+        <w:numPr>
+          <w:ilvl w:val="0"/>
+          <w:numId w:val="2"/>
+        </w:numPr>
+        <w:shd w:val="clear" w:color="auto" w:fill="FFFFFF"/>
+        <w:spacing w:before="100" w:beforeAutospacing="1" w:after="100" w:afterAutospacing="1" w:line="240" w:lineRule="auto"/>
+        <w:rPr>
+          <w:rFonts w:ascii="Times New Roman" w:eastAsia="Times New Roman" w:hAnsi="Times New Roman" w:cs="Times New Roman"/>
+          <w:szCs w:val="28"/>
+        </w:rPr>
+      </w:pPr>
+      <w:r>
+        <w:rPr>
+          <w:rFonts w:ascii="Times New Roman" w:eastAsia="Times New Roman" w:hAnsi="Times New Roman" w:cs="Times New Roman"/>
+          <w:b/>
+          <w:bCs/>
+          <w:szCs w:val="28"/>
+        </w:rPr>
+        <w:t>Khả năng tương thích:</w:t>
+      </w:r>
+      <w:r>
+        <w:rPr>
+          <w:rFonts w:ascii="Times New Roman" w:eastAsia="Times New Roman" w:hAnsi="Times New Roman" w:cs="Times New Roman"/>
+          <w:szCs w:val="28"/>
+        </w:rPr>
+        <w:t> Hệ thống phải tương thích với các hệ thống khác.</w:t>
+      </w:r>
+    </w:p>
+    <w:p>
+      <w:pPr>
+        <w:pStyle w:val="ListParagraph"/>
+        <w:numPr>
+          <w:ilvl w:val="0"/>
+          <w:numId w:val="2"/>
+        </w:numPr>
+        <w:shd w:val="clear" w:color="auto" w:fill="FFFFFF"/>
+        <w:spacing w:before="100" w:beforeAutospacing="1" w:after="100" w:afterAutospacing="1" w:line="240" w:lineRule="auto"/>
+        <w:rPr>
+          <w:rFonts w:ascii="Times New Roman" w:eastAsia="Times New Roman" w:hAnsi="Times New Roman" w:cs="Times New Roman"/>
+          <w:szCs w:val="28"/>
+        </w:rPr>
+      </w:pPr>
+      <w:r>
+        <w:rPr>
+          <w:rFonts w:ascii="Times New Roman" w:eastAsia="Times New Roman" w:hAnsi="Times New Roman" w:cs="Times New Roman"/>
+          <w:b/>
+          <w:bCs/>
+          <w:szCs w:val="28"/>
+        </w:rPr>
+        <w:t>Tuân thủ:</w:t>
+      </w:r>
+      <w:r>
+        <w:rPr>
+          <w:rFonts w:ascii="Times New Roman" w:eastAsia="Times New Roman" w:hAnsi="Times New Roman" w:cs="Times New Roman"/>
+          <w:szCs w:val="28"/>
+        </w:rPr>
+        <w:t> Hệ thống phải tuân thủ tất cả các luật và quy định hiện hành.</w:t>
+      </w:r>
+    </w:p>
+    <w:p>
+      <w:pPr>
+        <w:tabs>
+          <w:tab w:val="left" w:pos="1820"/>
+          <w:tab w:val="left" w:pos="3770"/>
+        </w:tabs>
+        <w:ind w:left="360"/>
+        <w:rPr>
+          <w:rFonts w:ascii="Times New Roman" w:hAnsi="Times New Roman" w:cs="Times New Roman"/>
+          <w:b/>
+          <w:sz w:val="30"/>
+          <w:szCs w:val="30"/>
+          <w:lang w:val="en-US"/>
+        </w:rPr>
+      </w:pPr>
+    </w:p>
+    <w:p>
+      <w:pPr>
+        <w:pStyle w:val="ListParagraph"/>
         <w:rPr>
           <w:rFonts w:ascii="Times New Roman" w:hAnsi="Times New Roman" w:cs="Times New Roman"/>
           <w:b/>
@@ -18550,6 +18870,119 @@
     </w:lvl>
   </w:abstractNum>
   <w:abstractNum w:abstractNumId="1" w15:restartNumberingAfterBreak="0">
+    <w:nsid w:val="41A048EB"/>
+    <w:multiLevelType w:val="hybridMultilevel"/>
+    <w:tmpl w:val="4D82E3C0"/>
+    <w:lvl w:ilvl="0" w:tplc="D81AF1C0">
+      <w:start w:val="1"/>
+      <w:numFmt w:val="bullet"/>
+      <w:lvlText w:val="−"/>
+      <w:lvlJc w:val="left"/>
+      <w:pPr>
+        <w:ind w:left="1080" w:hanging="360"/>
+      </w:pPr>
+      <w:rPr>
+        <w:rFonts w:ascii="Calibri" w:hAnsi="Calibri" w:cs="Times New Roman" w:hint="default"/>
+      </w:rPr>
+    </w:lvl>
+    <w:lvl w:ilvl="1" w:tplc="04090003">
+      <w:start w:val="1"/>
+      <w:numFmt w:val="bullet"/>
+      <w:lvlText w:val="o"/>
+      <w:lvlJc w:val="left"/>
+      <w:pPr>
+        <w:ind w:left="1800" w:hanging="360"/>
+      </w:pPr>
+      <w:rPr>
+        <w:rFonts w:ascii="Courier New" w:hAnsi="Courier New" w:cs="Courier New" w:hint="default"/>
+      </w:rPr>
+    </w:lvl>
+    <w:lvl w:ilvl="2" w:tplc="04090005">
+      <w:start w:val="1"/>
+      <w:numFmt w:val="bullet"/>
+      <w:lvlText w:val=""/>
+      <w:lvlJc w:val="left"/>
+      <w:pPr>
+        <w:ind w:left="2520" w:hanging="360"/>
+      </w:pPr>
+      <w:rPr>
+        <w:rFonts w:ascii="Wingdings" w:hAnsi="Wingdings" w:hint="default"/>
+      </w:rPr>
+    </w:lvl>
+    <w:lvl w:ilvl="3" w:tplc="04090001">
+      <w:start w:val="1"/>
+      <w:numFmt w:val="bullet"/>
+      <w:lvlText w:val=""/>
+      <w:lvlJc w:val="left"/>
+      <w:pPr>
+        <w:ind w:left="3240" w:hanging="360"/>
+      </w:pPr>
+      <w:rPr>
+        <w:rFonts w:ascii="Symbol" w:hAnsi="Symbol" w:hint="default"/>
+      </w:rPr>
+    </w:lvl>
+    <w:lvl w:ilvl="4" w:tplc="04090003">
+      <w:start w:val="1"/>
+      <w:numFmt w:val="bullet"/>
+      <w:lvlText w:val="o"/>
+      <w:lvlJc w:val="left"/>
+      <w:pPr>
+        <w:ind w:left="3960" w:hanging="360"/>
+      </w:pPr>
+      <w:rPr>
+        <w:rFonts w:ascii="Courier New" w:hAnsi="Courier New" w:cs="Courier New" w:hint="default"/>
+      </w:rPr>
+    </w:lvl>
+    <w:lvl w:ilvl="5" w:tplc="04090005">
+      <w:start w:val="1"/>
+      <w:numFmt w:val="bullet"/>
+      <w:lvlText w:val=""/>
+      <w:lvlJc w:val="left"/>
+      <w:pPr>
+        <w:ind w:left="4680" w:hanging="360"/>
+      </w:pPr>
+      <w:rPr>
+        <w:rFonts w:ascii="Wingdings" w:hAnsi="Wingdings" w:hint="default"/>
+      </w:rPr>
+    </w:lvl>
+    <w:lvl w:ilvl="6" w:tplc="04090001">
+      <w:start w:val="1"/>
+      <w:numFmt w:val="bullet"/>
+      <w:lvlText w:val=""/>
+      <w:lvlJc w:val="left"/>
+      <w:pPr>
+        <w:ind w:left="5400" w:hanging="360"/>
+      </w:pPr>
+      <w:rPr>
+        <w:rFonts w:ascii="Symbol" w:hAnsi="Symbol" w:hint="default"/>
+      </w:rPr>
+    </w:lvl>
+    <w:lvl w:ilvl="7" w:tplc="04090003">
+      <w:start w:val="1"/>
+      <w:numFmt w:val="bullet"/>
+      <w:lvlText w:val="o"/>
+      <w:lvlJc w:val="left"/>
+      <w:pPr>
+        <w:ind w:left="6120" w:hanging="360"/>
+      </w:pPr>
+      <w:rPr>
+        <w:rFonts w:ascii="Courier New" w:hAnsi="Courier New" w:cs="Courier New" w:hint="default"/>
+      </w:rPr>
+    </w:lvl>
+    <w:lvl w:ilvl="8" w:tplc="04090005">
+      <w:start w:val="1"/>
+      <w:numFmt w:val="bullet"/>
+      <w:lvlText w:val=""/>
+      <w:lvlJc w:val="left"/>
+      <w:pPr>
+        <w:ind w:left="6840" w:hanging="360"/>
+      </w:pPr>
+      <w:rPr>
+        <w:rFonts w:ascii="Wingdings" w:hAnsi="Wingdings" w:hint="default"/>
+      </w:rPr>
+    </w:lvl>
+  </w:abstractNum>
+  <w:abstractNum w:abstractNumId="2" w15:restartNumberingAfterBreak="0">
     <w:nsid w:val="520B2E19"/>
     <w:multiLevelType w:val="hybridMultilevel"/>
     <w:tmpl w:val="95E2871A"/>
@@ -18665,7 +19098,19 @@
     <w:abstractNumId w:val="0"/>
   </w:num>
   <w:num w:numId="2" w16cid:durableId="1148667026">
+    <w:abstractNumId w:val="2"/>
+  </w:num>
+  <w:num w:numId="3" w16cid:durableId="1109276536">
     <w:abstractNumId w:val="1"/>
+    <w:lvlOverride w:ilvl="0"/>
+    <w:lvlOverride w:ilvl="1"/>
+    <w:lvlOverride w:ilvl="2"/>
+    <w:lvlOverride w:ilvl="3"/>
+    <w:lvlOverride w:ilvl="4"/>
+    <w:lvlOverride w:ilvl="5"/>
+    <w:lvlOverride w:ilvl="6"/>
+    <w:lvlOverride w:ilvl="7"/>
+    <w:lvlOverride w:ilvl="8"/>
   </w:num>
 </w:numbering>
 </file>
@@ -18793,6 +19238,7 @@
     <w:lsdException w:name="HTML Sample" w:semiHidden="1" w:unhideWhenUsed="1"/>
     <w:lsdException w:name="HTML Typewriter" w:semiHidden="1" w:unhideWhenUsed="1"/>
     <w:lsdException w:name="HTML Variable" w:semiHidden="1" w:unhideWhenUsed="1"/>
+    <w:lsdException w:name="Normal Table" w:semiHidden="1" w:unhideWhenUsed="1"/>
     <w:lsdException w:name="annotation subject" w:semiHidden="1" w:unhideWhenUsed="1"/>
     <w:lsdException w:name="No List" w:semiHidden="1" w:unhideWhenUsed="1"/>
     <w:lsdException w:name="Outline List 1" w:semiHidden="1" w:unhideWhenUsed="1"/>
@@ -18835,8 +19281,11 @@
     <w:lsdException w:name="Table Contemporary" w:semiHidden="1" w:unhideWhenUsed="1"/>
     <w:lsdException w:name="Table Elegant" w:semiHidden="1" w:unhideWhenUsed="1"/>
     <w:lsdException w:name="Table Professional" w:semiHidden="1" w:unhideWhenUsed="1"/>
+    <w:lsdException w:name="Table Subtle 1" w:semiHidden="1" w:unhideWhenUsed="1"/>
     <w:lsdException w:name="Table Subtle 2" w:semiHidden="1" w:unhideWhenUsed="1"/>
     <w:lsdException w:name="Table Web 1" w:semiHidden="1" w:unhideWhenUsed="1"/>
+    <w:lsdException w:name="Table Web 2" w:semiHidden="1" w:unhideWhenUsed="1"/>
+    <w:lsdException w:name="Table Web 3" w:semiHidden="1" w:unhideWhenUsed="1"/>
     <w:lsdException w:name="Balloon Text" w:semiHidden="1" w:unhideWhenUsed="1"/>
     <w:lsdException w:name="Table Grid" w:uiPriority="59"/>
     <w:lsdException w:name="Table Theme" w:semiHidden="1" w:unhideWhenUsed="1"/>

</xml_diff>